<commit_message>
1 - ajouter un global css de mvc
</commit_message>
<xml_diff>
--- a/todomvc/mes_notes.docx
+++ b/todomvc/mes_notes.docx
@@ -575,6 +575,91 @@
       <w:r>
         <w:t xml:space="preserve"> serve</w:t>
       </w:r>
+    </w:p>
+    <w:p>
+      <w:pPr>
+        <w:spacing w:after="0"/>
+      </w:pPr>
+    </w:p>
+    <w:p>
+      <w:pPr>
+        <w:pStyle w:val="MonTitre1"/>
+      </w:pPr>
+      <w:proofErr w:type="gramStart"/>
+      <w:r>
+        <w:t>ajouter</w:t>
+      </w:r>
+      <w:proofErr w:type="gramEnd"/>
+      <w:r>
+        <w:t xml:space="preserve"> un </w:t>
+      </w:r>
+      <w:proofErr w:type="spellStart"/>
+      <w:r>
+        <w:t>css</w:t>
+      </w:r>
+      <w:proofErr w:type="spellEnd"/>
+      <w:r>
+        <w:t xml:space="preserve"> global</w:t>
+      </w:r>
+    </w:p>
+    <w:p>
+      <w:pPr>
+        <w:spacing w:after="0"/>
+      </w:pPr>
+    </w:p>
+    <w:p>
+      <w:pPr>
+        <w:pStyle w:val="MonTitre1"/>
+      </w:pPr>
+      <w:proofErr w:type="gramStart"/>
+      <w:r>
+        <w:t>planning  -</w:t>
+      </w:r>
+      <w:proofErr w:type="gramEnd"/>
+      <w:r>
+        <w:t xml:space="preserve"> </w:t>
+      </w:r>
+      <w:proofErr w:type="spellStart"/>
+      <w:r>
+        <w:t>project</w:t>
+      </w:r>
+      <w:proofErr w:type="spellEnd"/>
+      <w:r>
+        <w:t xml:space="preserve"> structure</w:t>
+      </w:r>
+    </w:p>
+    <w:p>
+      <w:pPr>
+        <w:spacing w:after="0"/>
+      </w:pPr>
+    </w:p>
+    <w:p>
+      <w:pPr>
+        <w:spacing w:after="0"/>
+      </w:pPr>
+      <w:proofErr w:type="gramStart"/>
+      <w:r>
+        <w:t>c’est</w:t>
+      </w:r>
+      <w:proofErr w:type="gramEnd"/>
+      <w:r>
+        <w:t xml:space="preserve"> un petit projet mais on va le diviser en plusieurs module</w:t>
+      </w:r>
+    </w:p>
+    <w:p>
+      <w:pPr>
+        <w:spacing w:after="0"/>
+      </w:pPr>
+    </w:p>
+    <w:p>
+      <w:pPr>
+        <w:spacing w:after="0"/>
+      </w:pPr>
+    </w:p>
+    <w:p>
+      <w:pPr>
+        <w:spacing w:after="0"/>
+      </w:pPr>
     </w:p>
     <w:p>
       <w:pPr>

</xml_diff>

<commit_message>
4 - ajouter header component: => créer dossier et fichier components/header/header.component.html et components/header/header.component.html => ecrire le html du header => ecrire le ts du header => enregistrer dans le module HeaderComponent dans la declarations => mettre à jour todos.component.html en ajoutant le composant header <app-todos-header></app-todos-header> => supprimer le titre dans app.component.html
</commit_message>
<xml_diff>
--- a/todomvc/mes_notes.docx
+++ b/todomvc/mes_notes.docx
@@ -645,6 +645,261 @@
       <w:r>
         <w:t xml:space="preserve"> un petit projet mais on va le diviser en plusieurs module</w:t>
       </w:r>
+      <w:r>
+        <w:t>.</w:t>
+      </w:r>
+    </w:p>
+    <w:p>
+      <w:pPr>
+        <w:spacing w:after="0"/>
+      </w:pPr>
+      <w:proofErr w:type="gramStart"/>
+      <w:r>
+        <w:t>isoler</w:t>
+      </w:r>
+      <w:proofErr w:type="gramEnd"/>
+      <w:r>
+        <w:t xml:space="preserve"> les routes dans </w:t>
+      </w:r>
+      <w:proofErr w:type="spellStart"/>
+      <w:r>
+        <w:t>chaques</w:t>
+      </w:r>
+      <w:proofErr w:type="spellEnd"/>
+      <w:r>
+        <w:t xml:space="preserve"> modules pour que chaque composant soit </w:t>
+      </w:r>
+      <w:proofErr w:type="spellStart"/>
+      <w:r>
+        <w:t>reutilisable</w:t>
+      </w:r>
+      <w:proofErr w:type="spellEnd"/>
+      <w:r>
+        <w:t>.</w:t>
+      </w:r>
+    </w:p>
+    <w:p>
+      <w:pPr>
+        <w:pStyle w:val="Paragraphedeliste"/>
+        <w:numPr>
+          <w:ilvl w:val="0"/>
+          <w:numId w:val="3"/>
+        </w:numPr>
+        <w:spacing w:after="0"/>
+      </w:pPr>
+      <w:r>
+        <w:t xml:space="preserve">Créer un composant header – c’est un input qui permet de saisir le </w:t>
+      </w:r>
+      <w:proofErr w:type="spellStart"/>
+      <w:r>
+        <w:t>todos</w:t>
+      </w:r>
+      <w:proofErr w:type="spellEnd"/>
+      <w:r>
+        <w:t xml:space="preserve"> à faire</w:t>
+      </w:r>
+    </w:p>
+    <w:p>
+      <w:pPr>
+        <w:pStyle w:val="Paragraphedeliste"/>
+        <w:numPr>
+          <w:ilvl w:val="0"/>
+          <w:numId w:val="3"/>
+        </w:numPr>
+        <w:spacing w:after="0"/>
+      </w:pPr>
+      <w:r>
+        <w:t xml:space="preserve">Créer un composant body – c’est une liste radio qui permet d’afficher et de </w:t>
+      </w:r>
+      <w:proofErr w:type="spellStart"/>
+      <w:r>
+        <w:t>selectionner</w:t>
+      </w:r>
+      <w:proofErr w:type="spellEnd"/>
+      <w:r>
+        <w:t xml:space="preserve"> les inputs et de supprimer les inputs qu’on a saisi.</w:t>
+      </w:r>
+    </w:p>
+    <w:p>
+      <w:pPr>
+        <w:pStyle w:val="Paragraphedeliste"/>
+        <w:numPr>
+          <w:ilvl w:val="0"/>
+          <w:numId w:val="3"/>
+        </w:numPr>
+        <w:spacing w:after="0"/>
+      </w:pPr>
+      <w:r>
+        <w:t xml:space="preserve">Et un component </w:t>
+      </w:r>
+      <w:proofErr w:type="spellStart"/>
+      <w:r>
+        <w:t>footer</w:t>
+      </w:r>
+      <w:proofErr w:type="spellEnd"/>
+      <w:r>
+        <w:t xml:space="preserve"> – qui affiche le nombre de </w:t>
+      </w:r>
+      <w:proofErr w:type="spellStart"/>
+      <w:r>
+        <w:t>todo</w:t>
+      </w:r>
+      <w:proofErr w:type="spellEnd"/>
+      <w:r>
+        <w:t xml:space="preserve">, 3 boutons qui permet de filtrer (afficher tout, afficher les </w:t>
+      </w:r>
+      <w:proofErr w:type="spellStart"/>
+      <w:r>
+        <w:t>todos</w:t>
+      </w:r>
+      <w:proofErr w:type="spellEnd"/>
+      <w:r>
+        <w:t xml:space="preserve"> </w:t>
+      </w:r>
+      <w:proofErr w:type="spellStart"/>
+      <w:r>
+        <w:t>selectionner</w:t>
+      </w:r>
+      <w:proofErr w:type="spellEnd"/>
+      <w:r>
+        <w:t xml:space="preserve">, ou afficher les </w:t>
+      </w:r>
+      <w:proofErr w:type="spellStart"/>
+      <w:r>
+        <w:t>todos</w:t>
+      </w:r>
+      <w:proofErr w:type="spellEnd"/>
+      <w:r>
+        <w:t xml:space="preserve"> </w:t>
+      </w:r>
+      <w:proofErr w:type="spellStart"/>
+      <w:r>
+        <w:t>completed</w:t>
+      </w:r>
+      <w:proofErr w:type="spellEnd"/>
+      <w:r>
+        <w:t>)</w:t>
+      </w:r>
+    </w:p>
+    <w:p>
+      <w:pPr>
+        <w:spacing w:after="0"/>
+      </w:pPr>
+    </w:p>
+    <w:p>
+      <w:pPr>
+        <w:spacing w:after="0"/>
+      </w:pPr>
+      <w:r>
+        <w:t xml:space="preserve"> </w:t>
+      </w:r>
+      <w:proofErr w:type="gramStart"/>
+      <w:r>
+        <w:t>src</w:t>
+      </w:r>
+      <w:proofErr w:type="gramEnd"/>
+    </w:p>
+    <w:p>
+      <w:pPr>
+        <w:spacing w:after="0"/>
+      </w:pPr>
+      <w:r>
+        <w:rPr>
+          <w:rFonts w:ascii="Arial" w:hAnsi="Arial" w:cs="Arial"/>
+        </w:rPr>
+        <w:t>├</w:t>
+      </w:r>
+      <w:r>
+        <w:rPr>
+          <w:rFonts w:ascii="Calibri" w:hAnsi="Calibri" w:cs="Calibri"/>
+        </w:rPr>
+        <w:t>───</w:t>
+      </w:r>
+      <w:r>
+        <w:t>app</w:t>
+      </w:r>
+    </w:p>
+    <w:p>
+      <w:pPr>
+        <w:spacing w:after="0"/>
+      </w:pPr>
+      <w:r>
+        <w:t>│   └───</w:t>
+      </w:r>
+      <w:proofErr w:type="spellStart"/>
+      <w:r>
+        <w:t>todos</w:t>
+      </w:r>
+      <w:proofErr w:type="spellEnd"/>
+    </w:p>
+    <w:p>
+      <w:pPr>
+        <w:spacing w:after="0"/>
+      </w:pPr>
+      <w:r>
+        <w:t>│       └───components</w:t>
+      </w:r>
+    </w:p>
+    <w:p>
+      <w:pPr>
+        <w:spacing w:after="0"/>
+      </w:pPr>
+      <w:r>
+        <w:rPr>
+          <w:rFonts w:ascii="Arial" w:hAnsi="Arial" w:cs="Arial"/>
+        </w:rPr>
+        <w:t>├</w:t>
+      </w:r>
+      <w:r>
+        <w:rPr>
+          <w:rFonts w:ascii="Calibri" w:hAnsi="Calibri" w:cs="Calibri"/>
+        </w:rPr>
+        <w:t>───</w:t>
+      </w:r>
+      <w:r>
+        <w:t>assets</w:t>
+      </w:r>
+    </w:p>
+    <w:p>
+      <w:pPr>
+        <w:spacing w:after="0"/>
+      </w:pPr>
+      <w:r>
+        <w:t>└───</w:t>
+      </w:r>
+      <w:proofErr w:type="spellStart"/>
+      <w:r>
+        <w:t>environments</w:t>
+      </w:r>
+      <w:proofErr w:type="spellEnd"/>
+    </w:p>
+    <w:p>
+      <w:pPr>
+        <w:spacing w:after="0"/>
+      </w:pPr>
+    </w:p>
+    <w:p>
+      <w:pPr>
+        <w:pStyle w:val="MonTitre1"/>
+      </w:pPr>
+      <w:r>
+        <w:t>Ajouter header component</w:t>
+      </w:r>
+    </w:p>
+    <w:p>
+      <w:pPr>
+        <w:spacing w:after="0"/>
+      </w:pPr>
+    </w:p>
+    <w:p>
+      <w:pPr>
+        <w:spacing w:after="0"/>
+      </w:pPr>
+    </w:p>
+    <w:p>
+      <w:pPr>
+        <w:spacing w:after="0"/>
+      </w:pPr>
     </w:p>
     <w:p>
       <w:pPr>
@@ -779,6 +1034,119 @@
     </w:lvl>
   </w:abstractNum>
   <w:abstractNum w:abstractNumId="1" w15:restartNumberingAfterBreak="0">
+    <w:nsid w:val="57E4155A"/>
+    <w:multiLevelType w:val="hybridMultilevel"/>
+    <w:tmpl w:val="1A4AF512"/>
+    <w:lvl w:ilvl="0" w:tplc="26CE281C">
+      <w:start w:val="2"/>
+      <w:numFmt w:val="bullet"/>
+      <w:lvlText w:val=""/>
+      <w:lvlJc w:val="left"/>
+      <w:pPr>
+        <w:ind w:left="720" w:hanging="360"/>
+      </w:pPr>
+      <w:rPr>
+        <w:rFonts w:ascii="Wingdings" w:eastAsiaTheme="minorHAnsi" w:hAnsi="Wingdings" w:cstheme="minorBidi" w:hint="default"/>
+      </w:rPr>
+    </w:lvl>
+    <w:lvl w:ilvl="1" w:tplc="040C0003" w:tentative="1">
+      <w:start w:val="1"/>
+      <w:numFmt w:val="bullet"/>
+      <w:lvlText w:val="o"/>
+      <w:lvlJc w:val="left"/>
+      <w:pPr>
+        <w:ind w:left="1440" w:hanging="360"/>
+      </w:pPr>
+      <w:rPr>
+        <w:rFonts w:ascii="Courier New" w:hAnsi="Courier New" w:cs="Courier New" w:hint="default"/>
+      </w:rPr>
+    </w:lvl>
+    <w:lvl w:ilvl="2" w:tplc="040C0005" w:tentative="1">
+      <w:start w:val="1"/>
+      <w:numFmt w:val="bullet"/>
+      <w:lvlText w:val=""/>
+      <w:lvlJc w:val="left"/>
+      <w:pPr>
+        <w:ind w:left="2160" w:hanging="360"/>
+      </w:pPr>
+      <w:rPr>
+        <w:rFonts w:ascii="Wingdings" w:hAnsi="Wingdings" w:hint="default"/>
+      </w:rPr>
+    </w:lvl>
+    <w:lvl w:ilvl="3" w:tplc="040C0001" w:tentative="1">
+      <w:start w:val="1"/>
+      <w:numFmt w:val="bullet"/>
+      <w:lvlText w:val=""/>
+      <w:lvlJc w:val="left"/>
+      <w:pPr>
+        <w:ind w:left="2880" w:hanging="360"/>
+      </w:pPr>
+      <w:rPr>
+        <w:rFonts w:ascii="Symbol" w:hAnsi="Symbol" w:hint="default"/>
+      </w:rPr>
+    </w:lvl>
+    <w:lvl w:ilvl="4" w:tplc="040C0003" w:tentative="1">
+      <w:start w:val="1"/>
+      <w:numFmt w:val="bullet"/>
+      <w:lvlText w:val="o"/>
+      <w:lvlJc w:val="left"/>
+      <w:pPr>
+        <w:ind w:left="3600" w:hanging="360"/>
+      </w:pPr>
+      <w:rPr>
+        <w:rFonts w:ascii="Courier New" w:hAnsi="Courier New" w:cs="Courier New" w:hint="default"/>
+      </w:rPr>
+    </w:lvl>
+    <w:lvl w:ilvl="5" w:tplc="040C0005" w:tentative="1">
+      <w:start w:val="1"/>
+      <w:numFmt w:val="bullet"/>
+      <w:lvlText w:val=""/>
+      <w:lvlJc w:val="left"/>
+      <w:pPr>
+        <w:ind w:left="4320" w:hanging="360"/>
+      </w:pPr>
+      <w:rPr>
+        <w:rFonts w:ascii="Wingdings" w:hAnsi="Wingdings" w:hint="default"/>
+      </w:rPr>
+    </w:lvl>
+    <w:lvl w:ilvl="6" w:tplc="040C0001" w:tentative="1">
+      <w:start w:val="1"/>
+      <w:numFmt w:val="bullet"/>
+      <w:lvlText w:val=""/>
+      <w:lvlJc w:val="left"/>
+      <w:pPr>
+        <w:ind w:left="5040" w:hanging="360"/>
+      </w:pPr>
+      <w:rPr>
+        <w:rFonts w:ascii="Symbol" w:hAnsi="Symbol" w:hint="default"/>
+      </w:rPr>
+    </w:lvl>
+    <w:lvl w:ilvl="7" w:tplc="040C0003" w:tentative="1">
+      <w:start w:val="1"/>
+      <w:numFmt w:val="bullet"/>
+      <w:lvlText w:val="o"/>
+      <w:lvlJc w:val="left"/>
+      <w:pPr>
+        <w:ind w:left="5760" w:hanging="360"/>
+      </w:pPr>
+      <w:rPr>
+        <w:rFonts w:ascii="Courier New" w:hAnsi="Courier New" w:cs="Courier New" w:hint="default"/>
+      </w:rPr>
+    </w:lvl>
+    <w:lvl w:ilvl="8" w:tplc="040C0005" w:tentative="1">
+      <w:start w:val="1"/>
+      <w:numFmt w:val="bullet"/>
+      <w:lvlText w:val=""/>
+      <w:lvlJc w:val="left"/>
+      <w:pPr>
+        <w:ind w:left="6480" w:hanging="360"/>
+      </w:pPr>
+      <w:rPr>
+        <w:rFonts w:ascii="Wingdings" w:hAnsi="Wingdings" w:hint="default"/>
+      </w:rPr>
+    </w:lvl>
+  </w:abstractNum>
+  <w:abstractNum w:abstractNumId="2" w15:restartNumberingAfterBreak="0">
     <w:nsid w:val="604E655D"/>
     <w:multiLevelType w:val="hybridMultilevel"/>
     <w:tmpl w:val="04825606"/>
@@ -869,6 +1237,9 @@
     <w:abstractNumId w:val="0"/>
   </w:num>
   <w:num w:numId="2">
+    <w:abstractNumId w:val="2"/>
+  </w:num>
+  <w:num w:numId="3">
     <w:abstractNumId w:val="1"/>
   </w:num>
 </w:numbering>
@@ -1501,6 +1872,17 @@
       <w:shd w:val="clear" w:color="auto" w:fill="E1DFDD"/>
     </w:rPr>
   </w:style>
+  <w:style w:type="paragraph" w:styleId="Paragraphedeliste">
+    <w:name w:val="List Paragraph"/>
+    <w:basedOn w:val="Normal"/>
+    <w:uiPriority w:val="34"/>
+    <w:qFormat/>
+    <w:rsid w:val="002D1B65"/>
+    <w:pPr>
+      <w:ind w:left="720"/>
+      <w:contextualSpacing/>
+    </w:pPr>
+  </w:style>
 </w:styles>
 </file>
 

</xml_diff>

<commit_message>
5 - binding - comment lire les données de l'input: ng-model donne 2 methodes de data-binding.
1ere methode:

=> creer une fonction changeText() dans header.component
Nb: il faut donner un type correct au event.target
et on creer aussi une variable text qui est un string
=> cree une fonction addTodo()
=> dans l'input on ajoute :
        [value]="text"
        (keyup)="changeText($event)"
        (keyup.enter)="addTodo()"
</commit_message>
<xml_diff>
--- a/todomvc/mes_notes.docx
+++ b/todomvc/mes_notes.docx
@@ -488,12 +488,10 @@
         <w:spacing w:after="0"/>
       </w:pPr>
       <w:proofErr w:type="spellStart"/>
-      <w:proofErr w:type="gramStart"/>
       <w:r>
         <w:t>mvc</w:t>
       </w:r>
       <w:proofErr w:type="spellEnd"/>
-      <w:proofErr w:type="gramEnd"/>
       <w:r>
         <w:t xml:space="preserve"> : site pour faire des tuto de </w:t>
       </w:r>
@@ -528,13 +526,8 @@
       <w:pPr>
         <w:spacing w:after="0"/>
       </w:pPr>
-      <w:proofErr w:type="gramStart"/>
-      <w:r>
-        <w:t>créer</w:t>
-      </w:r>
-      <w:proofErr w:type="gramEnd"/>
-      <w:r>
-        <w:t xml:space="preserve"> un projet : </w:t>
+      <w:r>
+        <w:t xml:space="preserve">créer un projet : </w:t>
       </w:r>
       <w:proofErr w:type="spellStart"/>
       <w:r>
@@ -559,13 +552,8 @@
       <w:pPr>
         <w:spacing w:after="0"/>
       </w:pPr>
-      <w:proofErr w:type="gramStart"/>
-      <w:r>
-        <w:t>et</w:t>
-      </w:r>
-      <w:proofErr w:type="gramEnd"/>
-      <w:r>
-        <w:t xml:space="preserve"> lancer le server : </w:t>
+      <w:r>
+        <w:t xml:space="preserve">et lancer le server : </w:t>
       </w:r>
       <w:proofErr w:type="spellStart"/>
       <w:r>
@@ -585,13 +573,8 @@
       <w:pPr>
         <w:pStyle w:val="MonTitre1"/>
       </w:pPr>
-      <w:proofErr w:type="gramStart"/>
-      <w:r>
-        <w:t>ajouter</w:t>
-      </w:r>
-      <w:proofErr w:type="gramEnd"/>
-      <w:r>
-        <w:t xml:space="preserve"> un </w:t>
+      <w:r>
+        <w:t xml:space="preserve">ajouter un </w:t>
       </w:r>
       <w:proofErr w:type="spellStart"/>
       <w:r>
@@ -611,13 +594,8 @@
       <w:pPr>
         <w:pStyle w:val="MonTitre1"/>
       </w:pPr>
-      <w:proofErr w:type="gramStart"/>
-      <w:r>
-        <w:t>planning  -</w:t>
-      </w:r>
-      <w:proofErr w:type="gramEnd"/>
-      <w:r>
-        <w:t xml:space="preserve"> </w:t>
+      <w:r>
+        <w:t xml:space="preserve">planning  - </w:t>
       </w:r>
       <w:proofErr w:type="spellStart"/>
       <w:r>
@@ -637,13 +615,8 @@
       <w:pPr>
         <w:spacing w:after="0"/>
       </w:pPr>
-      <w:proofErr w:type="gramStart"/>
-      <w:r>
-        <w:t>c’est</w:t>
-      </w:r>
-      <w:proofErr w:type="gramEnd"/>
-      <w:r>
-        <w:t xml:space="preserve"> un petit projet mais on va le diviser en plusieurs module</w:t>
+      <w:r>
+        <w:t>c’est un petit projet mais on va le diviser en plusieurs module</w:t>
       </w:r>
       <w:r>
         <w:t>.</w:t>
@@ -653,13 +626,8 @@
       <w:pPr>
         <w:spacing w:after="0"/>
       </w:pPr>
-      <w:proofErr w:type="gramStart"/>
-      <w:r>
-        <w:t>isoler</w:t>
-      </w:r>
-      <w:proofErr w:type="gramEnd"/>
-      <w:r>
-        <w:t xml:space="preserve"> les routes dans </w:t>
+      <w:r>
+        <w:t xml:space="preserve">isoler les routes dans </w:t>
       </w:r>
       <w:proofErr w:type="spellStart"/>
       <w:r>
@@ -791,13 +759,8 @@
         <w:spacing w:after="0"/>
       </w:pPr>
       <w:r>
-        <w:t xml:space="preserve"> </w:t>
-      </w:r>
-      <w:proofErr w:type="gramStart"/>
-      <w:r>
-        <w:t>src</w:t>
-      </w:r>
-      <w:proofErr w:type="gramEnd"/>
+        <w:t xml:space="preserve"> src</w:t>
+      </w:r>
     </w:p>
     <w:p>
       <w:pPr>
@@ -885,6 +848,19 @@
       <w:r>
         <w:t>Ajouter header component</w:t>
       </w:r>
+    </w:p>
+    <w:p>
+      <w:pPr>
+        <w:spacing w:after="0"/>
+      </w:pPr>
+      <w:r>
+        <w:t xml:space="preserve">Voir l’historique sur </w:t>
+      </w:r>
+      <w:proofErr w:type="spellStart"/>
+      <w:r>
+        <w:t>github</w:t>
+      </w:r>
+      <w:proofErr w:type="spellEnd"/>
     </w:p>
     <w:p>
       <w:pPr>

</xml_diff>

<commit_message>
suite implementation MainComponent => creer des constantes avec un type filterEnum qui va sauvegarder le filtre: all, active, completed => dans le MainComponent :       - cree une variable visibleTodos$       - cree une varible todosService dans le constructeur qui va recuperer l'observable todos$ et de l'observable filter$ qui viennent de notre TodoService       - combiner les 2 varibles todos$ et filter$ dans la variable visibleTodos$       - filtrer avec la methode map() et filter() de rxjs
nb: on n'utilise pas de subscribe pour visibleTodos$  car on utilise le pipe | async pour afficher les données

=> dans le composant MainComponent cree le html pour afficher ce qu'on a saisi dans notre input

on va juste mettre un <ul> et <li>, on va creer un composant qui a des select etc ... plus tard
</commit_message>
<xml_diff>
--- a/todomvc/mes_notes.docx
+++ b/todomvc/mes_notes.docx
@@ -869,18 +869,125 @@
     </w:p>
     <w:p>
       <w:pPr>
-        <w:spacing w:after="0"/>
-      </w:pPr>
-    </w:p>
-    <w:p>
-      <w:pPr>
-        <w:spacing w:after="0"/>
-      </w:pPr>
-    </w:p>
-    <w:p>
-      <w:pPr>
-        <w:spacing w:after="0"/>
-      </w:pPr>
+        <w:pStyle w:val="MonTitre1"/>
+      </w:pPr>
+      <w:r>
+        <w:t>Ajout de composant main</w:t>
+      </w:r>
+    </w:p>
+    <w:p>
+      <w:pPr>
+        <w:pStyle w:val="Paragraphedeliste"/>
+        <w:numPr>
+          <w:ilvl w:val="0"/>
+          <w:numId w:val="3"/>
+        </w:numPr>
+        <w:spacing w:after="0"/>
+      </w:pPr>
+      <w:r>
+        <w:t xml:space="preserve">Créer le composant </w:t>
+      </w:r>
+      <w:proofErr w:type="spellStart"/>
+      <w:r>
+        <w:t>MainComponent</w:t>
+      </w:r>
+      <w:proofErr w:type="spellEnd"/>
+    </w:p>
+    <w:p>
+      <w:pPr>
+        <w:pStyle w:val="Paragraphedeliste"/>
+        <w:numPr>
+          <w:ilvl w:val="0"/>
+          <w:numId w:val="3"/>
+        </w:numPr>
+        <w:spacing w:after="0"/>
+      </w:pPr>
+      <w:r>
+        <w:t xml:space="preserve">La meilleurs solution est de travailler avec </w:t>
+      </w:r>
+      <w:proofErr w:type="spellStart"/>
+      <w:r>
+        <w:t>rxjs</w:t>
+      </w:r>
+      <w:proofErr w:type="spellEnd"/>
+      <w:r>
+        <w:t xml:space="preserve"> </w:t>
+      </w:r>
+      <w:proofErr w:type="spellStart"/>
+      <w:r>
+        <w:t>stream</w:t>
+      </w:r>
+      <w:proofErr w:type="spellEnd"/>
+      <w:r>
+        <w:t xml:space="preserve"> pour </w:t>
+      </w:r>
+      <w:proofErr w:type="spellStart"/>
+      <w:r>
+        <w:t>gerer</w:t>
+      </w:r>
+      <w:proofErr w:type="spellEnd"/>
+      <w:r>
+        <w:t xml:space="preserve"> les données car les données afficher dans le main component </w:t>
+      </w:r>
+      <w:proofErr w:type="spellStart"/>
+      <w:r>
+        <w:t>depend</w:t>
+      </w:r>
+      <w:proofErr w:type="spellEnd"/>
+      <w:r>
+        <w:t xml:space="preserve"> des filtres qui sont dans le composant </w:t>
+      </w:r>
+      <w:proofErr w:type="spellStart"/>
+      <w:r>
+        <w:t>footer</w:t>
+      </w:r>
+      <w:proofErr w:type="spellEnd"/>
+    </w:p>
+    <w:p>
+      <w:pPr>
+        <w:spacing w:after="0"/>
+      </w:pPr>
+    </w:p>
+    <w:p>
+      <w:pPr>
+        <w:spacing w:after="0"/>
+      </w:pPr>
+    </w:p>
+    <w:p>
+      <w:pPr>
+        <w:spacing w:after="0"/>
+      </w:pPr>
+    </w:p>
+    <w:p>
+      <w:pPr>
+        <w:pStyle w:val="Paragraphedeliste"/>
+        <w:numPr>
+          <w:ilvl w:val="0"/>
+          <w:numId w:val="3"/>
+        </w:numPr>
+        <w:spacing w:after="0"/>
+      </w:pPr>
+      <w:proofErr w:type="spellStart"/>
+      <w:r>
+        <w:t>creer</w:t>
+      </w:r>
+      <w:proofErr w:type="spellEnd"/>
+      <w:r>
+        <w:t xml:space="preserve"> des constantes avec un type </w:t>
+      </w:r>
+      <w:proofErr w:type="spellStart"/>
+      <w:r>
+        <w:t>filterEnum</w:t>
+      </w:r>
+      <w:proofErr w:type="spellEnd"/>
+      <w:r>
+        <w:t xml:space="preserve"> qui va sauvegarder le filtre: all, active, </w:t>
+      </w:r>
+      <w:proofErr w:type="spellStart"/>
+      <w:r>
+        <w:t>completed</w:t>
+      </w:r>
+      <w:proofErr w:type="spellEnd"/>
     </w:p>
     <w:p>
       <w:pPr>
@@ -1012,7 +1119,7 @@
   <w:abstractNum w:abstractNumId="1" w15:restartNumberingAfterBreak="0">
     <w:nsid w:val="57E4155A"/>
     <w:multiLevelType w:val="hybridMultilevel"/>
-    <w:tmpl w:val="1A4AF512"/>
+    <w:tmpl w:val="647AF7F2"/>
     <w:lvl w:ilvl="0" w:tplc="26CE281C">
       <w:start w:val="2"/>
       <w:numFmt w:val="bullet"/>

</xml_diff>